<commit_message>
more integration and finalizing.
</commit_message>
<xml_diff>
--- a/E205_Results and Background Analysis_GK-LPJ.docx
+++ b/E205_Results and Background Analysis_GK-LPJ.docx
@@ -1988,6 +1988,152 @@
         </w:rPr>
         <w:lastRenderedPageBreak/>
         <w:t>Regions of Behavior</w:t>
+      </w:r>
+    </w:p>
+    <w:p>
+      <w:pPr>
+        <w:pStyle w:val="NoSpacing"/>
+      </w:pPr>
+      <w:r>
+        <w:t>There are four distinct regions of behavior of the system in the parameter space spanning the domain 0&lt;</w:t>
+      </w:r>
+      <w:r>
+        <w:t>σ</w:t>
+      </w:r>
+      <w:r>
+        <w:t>&lt;2 and</w:t>
+      </w:r>
+      <w:r>
+        <w:t xml:space="preserve"> </w:t>
+      </w:r>
+      <w:r>
+        <w:t>0&lt;</w:t>
+      </w:r>
+      <w:r>
+        <w:t>μ</w:t>
+      </w:r>
+      <w:r>
+        <w:t>&lt;2</w:t>
+      </w:r>
+      <w:r>
+        <w:t xml:space="preserve">. These regions are </w:t>
+      </w:r>
+    </w:p>
+    <w:p>
+      <w:pPr>
+        <w:pStyle w:val="NoSpacing"/>
+      </w:pPr>
+      <w:r>
+        <w:t xml:space="preserve">1. </w:t>
+      </w:r>
+      <w:r>
+        <w:t>Limit Cyc</w:t>
+      </w:r>
+      <w:r>
+        <w:t>le,</w:t>
+      </w:r>
+    </w:p>
+    <w:p>
+      <w:pPr>
+        <w:pStyle w:val="NoSpacing"/>
+      </w:pPr>
+      <w:r>
+        <w:t>2. Stable Focus</w:t>
+      </w:r>
+    </w:p>
+    <w:p>
+      <w:pPr>
+        <w:pStyle w:val="NoSpacing"/>
+      </w:pPr>
+      <w:r>
+        <w:t xml:space="preserve">3. </w:t>
+      </w:r>
+      <w:r>
+        <w:t>Stable Node (with predators)</w:t>
+      </w:r>
+    </w:p>
+    <w:p>
+      <w:pPr>
+        <w:pStyle w:val="NoSpacing"/>
+      </w:pPr>
+      <w:r>
+        <w:t xml:space="preserve">4. </w:t>
+      </w:r>
+      <w:r>
+        <w:t xml:space="preserve">Stable Node (no predators). </w:t>
+      </w:r>
+    </w:p>
+    <w:p>
+      <w:pPr>
+        <w:pStyle w:val="NoSpacing"/>
+      </w:pPr>
+    </w:p>
+    <w:p>
+      <w:pPr>
+        <w:pStyle w:val="NoSpacing"/>
+      </w:pPr>
+      <w:r>
+        <w:t>These are shown in Figure 1.</w:t>
+      </w:r>
+    </w:p>
+    <w:p>
+      <w:pPr>
+        <w:rPr>
+          <w:i/>
+        </w:rPr>
+      </w:pPr>
+      <w:r>
+        <w:rPr>
+          <w:noProof/>
+        </w:rPr>
+        <w:drawing>
+          <wp:inline distT="0" distB="0" distL="0" distR="0" wp14:anchorId="2356D4A6" wp14:editId="165B6B65">
+            <wp:extent cx="3285460" cy="2649284"/>
+            <wp:effectExtent l="0" t="0" r="0" b="0"/>
+            <wp:docPr id="16" name="Picture 16"/>
+            <wp:cNvGraphicFramePr>
+              <a:graphicFrameLocks xmlns:a="http://schemas.openxmlformats.org/drawingml/2006/main" noChangeAspect="1"/>
+            </wp:cNvGraphicFramePr>
+            <a:graphic xmlns:a="http://schemas.openxmlformats.org/drawingml/2006/main">
+              <a:graphicData uri="http://schemas.openxmlformats.org/drawingml/2006/picture">
+                <pic:pic xmlns:pic="http://schemas.openxmlformats.org/drawingml/2006/picture">
+                  <pic:nvPicPr>
+                    <pic:cNvPr id="0" name=""/>
+                    <pic:cNvPicPr/>
+                  </pic:nvPicPr>
+                  <pic:blipFill>
+                    <a:blip r:embed="rId8"/>
+                    <a:stretch>
+                      <a:fillRect/>
+                    </a:stretch>
+                  </pic:blipFill>
+                  <pic:spPr>
+                    <a:xfrm>
+                      <a:off x="0" y="0"/>
+                      <a:ext cx="3295568" cy="2657435"/>
+                    </a:xfrm>
+                    <a:prstGeom prst="rect">
+                      <a:avLst/>
+                    </a:prstGeom>
+                  </pic:spPr>
+                </pic:pic>
+              </a:graphicData>
+            </a:graphic>
+          </wp:inline>
+        </w:drawing>
+      </w:r>
+    </w:p>
+    <w:p>
+      <w:pPr>
+        <w:rPr>
+          <w:i/>
+        </w:rPr>
+      </w:pPr>
+      <w:r>
+        <w:rPr>
+          <w:i/>
+        </w:rPr>
+        <w:t>Figure 1: Regions of behavior of the system in the parameter space.</w:t>
       </w:r>
     </w:p>
     <w:p>
@@ -2461,7 +2607,7 @@
     </w:p>
     <w:p>
       <w:r>
-        <w:t>There are four main regions of behavior for the system. First, note that the [0</w:t>
+        <w:t>First, note that the [0</w:t>
       </w:r>
       <w:proofErr w:type="gramStart"/>
       <w:r>
@@ -2573,6 +2719,7 @@
     <w:p/>
     <w:p>
       <w:r>
+        <w:lastRenderedPageBreak/>
         <w:t xml:space="preserve">The stability and behavior of the other two points changes as a function of μ and σ. First, a </w:t>
       </w:r>
       <w:proofErr w:type="spellStart"/>
@@ -2581,7 +2728,19 @@
       </w:r>
       <w:proofErr w:type="spellEnd"/>
       <w:r>
-        <w:t xml:space="preserve"> Bifurcation occurs when the [1, 1-μ] changes from an unstable focus to a stable focus. This occurs when the trace of the </w:t>
+        <w:t xml:space="preserve"> Bifurcation occurs when the [1, 1-μ] </w:t>
+      </w:r>
+      <w:r>
+        <w:t xml:space="preserve">fixed point is at the boundary between </w:t>
+      </w:r>
+      <w:r>
+        <w:t>a stable focus</w:t>
+      </w:r>
+      <w:r>
+        <w:t xml:space="preserve"> and an unstable focus with a limit cycle</w:t>
+      </w:r>
+      <w:r>
+        <w:t xml:space="preserve">. This occurs when the trace of the </w:t>
       </w:r>
       <w:proofErr w:type="spellStart"/>
       <w:r>
@@ -3037,7 +3196,31 @@
         <w:rPr>
           <w:rFonts w:eastAsiaTheme="minorEastAsia"/>
         </w:rPr>
-        <w:t xml:space="preserve"> . For values of </w:t>
+        <w:t xml:space="preserve"> </w:t>
+      </w:r>
+      <w:r>
+        <w:rPr>
+          <w:rFonts w:eastAsiaTheme="minorEastAsia"/>
+        </w:rPr>
+        <w:t>, marking the boundary between region</w:t>
+      </w:r>
+      <w:r>
+        <w:rPr>
+          <w:rFonts w:eastAsiaTheme="minorEastAsia"/>
+        </w:rPr>
+        <w:t>s</w:t>
+      </w:r>
+      <w:r>
+        <w:rPr>
+          <w:rFonts w:eastAsiaTheme="minorEastAsia"/>
+        </w:rPr>
+        <w:t xml:space="preserve"> 1 and 2. </w:t>
+      </w:r>
+      <w:r>
+        <w:rPr>
+          <w:rFonts w:eastAsiaTheme="minorEastAsia"/>
+        </w:rPr>
+        <w:t xml:space="preserve">For values of </w:t>
       </w:r>
       <w:r>
         <w:t>μ</w:t>
@@ -3046,7 +3229,13 @@
         <w:rPr>
           <w:rFonts w:eastAsiaTheme="minorEastAsia"/>
         </w:rPr>
-        <w:t xml:space="preserve"> below this value, every fixed point is unstable and the system exhibits a limit cycle (the biomass of predators and prey oscillates).</w:t>
+        <w:t xml:space="preserve"> below this value, every fixed point is unstable and th</w:t>
+      </w:r>
+      <w:r>
+        <w:rPr>
+          <w:rFonts w:eastAsiaTheme="minorEastAsia"/>
+        </w:rPr>
+        <w:t>e system exhibits a limit cycle.</w:t>
       </w:r>
     </w:p>
     <w:p>
@@ -3080,7 +3269,19 @@
         <w:rPr>
           <w:rFonts w:eastAsiaTheme="minorEastAsia"/>
         </w:rPr>
-        <w:t xml:space="preserve"> bifurcation occurs when the [1, 1-μ] and the [1/μ, 0] fixed points exchange stabilities. The two fixed points coincide when </w:t>
+        <w:t xml:space="preserve"> bifurcation</w:t>
+      </w:r>
+      <w:r>
+        <w:rPr>
+          <w:rFonts w:eastAsiaTheme="minorEastAsia"/>
+        </w:rPr>
+        <w:t xml:space="preserve"> marking the boundary between regions 3 and 4</w:t>
+      </w:r>
+      <w:r>
+        <w:rPr>
+          <w:rFonts w:eastAsiaTheme="minorEastAsia"/>
+        </w:rPr>
+        <w:t xml:space="preserve"> occurs when the [1, 1-μ] and the [1/μ, 0] fixed points exchange stabilities. The two fixed points coincide when </w:t>
       </w:r>
       <w:r>
         <w:t>μ</w:t>
@@ -3511,6 +3712,7 @@
         <w:rPr>
           <w:rFonts w:eastAsiaTheme="minorEastAsia"/>
         </w:rPr>
+        <w:lastRenderedPageBreak/>
         <w:t>When the determinant is positive, the system will exhibit stable node behavior. When it is negative, the system will exhibit stable focus behavior. The determinant switches sign when</w:t>
       </w:r>
     </w:p>
@@ -3645,6 +3847,12 @@
           <w:rFonts w:eastAsiaTheme="minorEastAsia"/>
         </w:rPr>
         <w:t>,</w:t>
+      </w:r>
+      <w:r>
+        <w:rPr>
+          <w:rFonts w:eastAsiaTheme="minorEastAsia"/>
+        </w:rPr>
+        <w:t xml:space="preserve"> we find the following equation which marks the boundary between regions 2 and 3.</w:t>
       </w:r>
     </w:p>
     <w:p>
@@ -3780,6 +3988,13 @@
           <w:rFonts w:eastAsiaTheme="minorEastAsia"/>
         </w:rPr>
       </w:pPr>
+    </w:p>
+    <w:p>
+      <w:pPr>
+        <w:rPr>
+          <w:rFonts w:eastAsiaTheme="minorEastAsia"/>
+        </w:rPr>
+      </w:pPr>
       <w:r>
         <w:rPr>
           <w:rFonts w:eastAsiaTheme="minorEastAsia"/>
@@ -3802,8 +4017,6 @@
           <w:rFonts w:eastAsiaTheme="minorEastAsia"/>
         </w:rPr>
       </w:pPr>
-      <w:bookmarkStart w:id="0" w:name="_GoBack"/>
-      <w:bookmarkEnd w:id="0"/>
     </w:p>
     <w:p>
       <w:pPr>
@@ -4151,12 +4364,23 @@
         <w:rPr>
           <w:rFonts w:eastAsiaTheme="minorEastAsia"/>
         </w:rPr>
-        <w:t>. These behaviors are reflected in the parameter space plot in our GUI.</w:t>
-      </w:r>
-    </w:p>
-    <w:p>
-      <w:pPr>
-        <w:pStyle w:val="NoSpacing"/>
+        <w:t xml:space="preserve">. These behaviors are reflected in </w:t>
+      </w:r>
+      <w:r>
+        <w:rPr>
+          <w:rFonts w:eastAsiaTheme="minorEastAsia"/>
+        </w:rPr>
+        <w:t>Figure 1</w:t>
+      </w:r>
+      <w:r>
+        <w:rPr>
+          <w:rFonts w:eastAsiaTheme="minorEastAsia"/>
+        </w:rPr>
+        <w:t>.</w:t>
+      </w:r>
+    </w:p>
+    <w:p>
+      <w:pPr>
         <w:rPr>
           <w:noProof/>
           <w:u w:val="single"/>
@@ -4167,6 +4391,22 @@
           <w:noProof/>
           <w:u w:val="single"/>
         </w:rPr>
+        <w:br w:type="page"/>
+      </w:r>
+    </w:p>
+    <w:p>
+      <w:pPr>
+        <w:pStyle w:val="NoSpacing"/>
+        <w:rPr>
+          <w:noProof/>
+          <w:u w:val="single"/>
+        </w:rPr>
+      </w:pPr>
+      <w:r>
+        <w:rPr>
+          <w:noProof/>
+          <w:u w:val="single"/>
+        </w:rPr>
         <w:lastRenderedPageBreak/>
         <w:t xml:space="preserve">Effects of </w:t>
       </w:r>
@@ -4212,7 +4452,10 @@
         <w:t>σ</w:t>
       </w:r>
       <w:r>
-        <w:t xml:space="preserve"> as shown in Figure 1.</w:t>
+        <w:t xml:space="preserve"> as shown in Figure 2</w:t>
+      </w:r>
+      <w:r>
+        <w:t>.</w:t>
       </w:r>
     </w:p>
     <w:p>
@@ -4239,52 +4482,6 @@
             <wp:extent cx="2955048" cy="2147777"/>
             <wp:effectExtent l="0" t="0" r="0" b="5080"/>
             <wp:docPr id="5" name="Picture 5"/>
-            <wp:cNvGraphicFramePr>
-              <a:graphicFrameLocks xmlns:a="http://schemas.openxmlformats.org/drawingml/2006/main" noChangeAspect="1"/>
-            </wp:cNvGraphicFramePr>
-            <a:graphic xmlns:a="http://schemas.openxmlformats.org/drawingml/2006/main">
-              <a:graphicData uri="http://schemas.openxmlformats.org/drawingml/2006/picture">
-                <pic:pic xmlns:pic="http://schemas.openxmlformats.org/drawingml/2006/picture">
-                  <pic:nvPicPr>
-                    <pic:cNvPr id="0" name=""/>
-                    <pic:cNvPicPr/>
-                  </pic:nvPicPr>
-                  <pic:blipFill>
-                    <a:blip r:embed="rId8"/>
-                    <a:stretch>
-                      <a:fillRect/>
-                    </a:stretch>
-                  </pic:blipFill>
-                  <pic:spPr>
-                    <a:xfrm>
-                      <a:off x="0" y="0"/>
-                      <a:ext cx="2964971" cy="2154989"/>
-                    </a:xfrm>
-                    <a:prstGeom prst="rect">
-                      <a:avLst/>
-                    </a:prstGeom>
-                  </pic:spPr>
-                </pic:pic>
-              </a:graphicData>
-            </a:graphic>
-          </wp:inline>
-        </w:drawing>
-      </w:r>
-      <w:r>
-        <w:rPr>
-          <w:noProof/>
-        </w:rPr>
-        <w:t xml:space="preserve"> </w:t>
-      </w:r>
-      <w:r>
-        <w:rPr>
-          <w:noProof/>
-        </w:rPr>
-        <w:drawing>
-          <wp:inline distT="0" distB="0" distL="0" distR="0" wp14:anchorId="6BA86B24" wp14:editId="5DE87C5F">
-            <wp:extent cx="2955851" cy="2154361"/>
-            <wp:effectExtent l="0" t="0" r="0" b="0"/>
-            <wp:docPr id="14" name="Picture 14"/>
             <wp:cNvGraphicFramePr>
               <a:graphicFrameLocks xmlns:a="http://schemas.openxmlformats.org/drawingml/2006/main" noChangeAspect="1"/>
             </wp:cNvGraphicFramePr>
@@ -4304,7 +4501,7 @@
                   <pic:spPr>
                     <a:xfrm>
                       <a:off x="0" y="0"/>
-                      <a:ext cx="2958940" cy="2156612"/>
+                      <a:ext cx="2964971" cy="2154989"/>
                     </a:xfrm>
                     <a:prstGeom prst="rect">
                       <a:avLst/>
@@ -4316,23 +4513,21 @@
           </wp:inline>
         </w:drawing>
       </w:r>
-    </w:p>
-    <w:p>
-      <w:pPr>
-        <w:pStyle w:val="NoSpacing"/>
-        <w:rPr>
-          <w:rFonts w:eastAsiaTheme="minorEastAsia"/>
-        </w:rPr>
-      </w:pPr>
       <w:r>
         <w:rPr>
           <w:noProof/>
         </w:rPr>
+        <w:t xml:space="preserve"> </w:t>
+      </w:r>
+      <w:r>
+        <w:rPr>
+          <w:noProof/>
+        </w:rPr>
         <w:drawing>
-          <wp:inline distT="0" distB="0" distL="0" distR="0" wp14:anchorId="7B9B1B4D" wp14:editId="48EC6AA7">
-            <wp:extent cx="2955851" cy="2125622"/>
-            <wp:effectExtent l="0" t="0" r="0" b="8255"/>
-            <wp:docPr id="7" name="Picture 7"/>
+          <wp:inline distT="0" distB="0" distL="0" distR="0" wp14:anchorId="6BA86B24" wp14:editId="5DE87C5F">
+            <wp:extent cx="2955851" cy="2154361"/>
+            <wp:effectExtent l="0" t="0" r="0" b="0"/>
+            <wp:docPr id="14" name="Picture 14"/>
             <wp:cNvGraphicFramePr>
               <a:graphicFrameLocks xmlns:a="http://schemas.openxmlformats.org/drawingml/2006/main" noChangeAspect="1"/>
             </wp:cNvGraphicFramePr>
@@ -4352,7 +4547,7 @@
                   <pic:spPr>
                     <a:xfrm>
                       <a:off x="0" y="0"/>
-                      <a:ext cx="2959421" cy="2128189"/>
+                      <a:ext cx="2958940" cy="2156612"/>
                     </a:xfrm>
                     <a:prstGeom prst="rect">
                       <a:avLst/>
@@ -4364,15 +4559,23 @@
           </wp:inline>
         </w:drawing>
       </w:r>
+    </w:p>
+    <w:p>
+      <w:pPr>
+        <w:pStyle w:val="NoSpacing"/>
+        <w:rPr>
+          <w:rFonts w:eastAsiaTheme="minorEastAsia"/>
+        </w:rPr>
+      </w:pPr>
       <w:r>
         <w:rPr>
           <w:noProof/>
         </w:rPr>
         <w:drawing>
-          <wp:inline distT="0" distB="0" distL="0" distR="0" wp14:anchorId="22FA81E5" wp14:editId="1C99D07A">
-            <wp:extent cx="2955851" cy="2132571"/>
-            <wp:effectExtent l="0" t="0" r="0" b="1270"/>
-            <wp:docPr id="8" name="Picture 8"/>
+          <wp:inline distT="0" distB="0" distL="0" distR="0" wp14:anchorId="7B9B1B4D" wp14:editId="48EC6AA7">
+            <wp:extent cx="2955851" cy="2125622"/>
+            <wp:effectExtent l="0" t="0" r="0" b="8255"/>
+            <wp:docPr id="7" name="Picture 7"/>
             <wp:cNvGraphicFramePr>
               <a:graphicFrameLocks xmlns:a="http://schemas.openxmlformats.org/drawingml/2006/main" noChangeAspect="1"/>
             </wp:cNvGraphicFramePr>
@@ -4392,7 +4595,7 @@
                   <pic:spPr>
                     <a:xfrm>
                       <a:off x="0" y="0"/>
-                      <a:ext cx="2968736" cy="2141867"/>
+                      <a:ext cx="2959421" cy="2128189"/>
                     </a:xfrm>
                     <a:prstGeom prst="rect">
                       <a:avLst/>
@@ -4404,23 +4607,15 @@
           </wp:inline>
         </w:drawing>
       </w:r>
-    </w:p>
-    <w:p>
-      <w:pPr>
-        <w:pStyle w:val="NoSpacing"/>
-        <w:rPr>
-          <w:rFonts w:eastAsiaTheme="minorEastAsia"/>
-        </w:rPr>
-      </w:pPr>
       <w:r>
         <w:rPr>
           <w:noProof/>
         </w:rPr>
         <w:drawing>
-          <wp:inline distT="0" distB="0" distL="0" distR="0" wp14:anchorId="74EC5EBB" wp14:editId="6148ED9E">
-            <wp:extent cx="2938315" cy="2126511"/>
-            <wp:effectExtent l="0" t="0" r="0" b="7620"/>
-            <wp:docPr id="9" name="Picture 9"/>
+          <wp:inline distT="0" distB="0" distL="0" distR="0" wp14:anchorId="22FA81E5" wp14:editId="1C99D07A">
+            <wp:extent cx="2955851" cy="2132571"/>
+            <wp:effectExtent l="0" t="0" r="0" b="1270"/>
+            <wp:docPr id="8" name="Picture 8"/>
             <wp:cNvGraphicFramePr>
               <a:graphicFrameLocks xmlns:a="http://schemas.openxmlformats.org/drawingml/2006/main" noChangeAspect="1"/>
             </wp:cNvGraphicFramePr>
@@ -4440,7 +4635,7 @@
                   <pic:spPr>
                     <a:xfrm>
                       <a:off x="0" y="0"/>
-                      <a:ext cx="2948443" cy="2133841"/>
+                      <a:ext cx="2968736" cy="2141867"/>
                     </a:xfrm>
                     <a:prstGeom prst="rect">
                       <a:avLst/>
@@ -4452,15 +4647,23 @@
           </wp:inline>
         </w:drawing>
       </w:r>
+    </w:p>
+    <w:p>
+      <w:pPr>
+        <w:pStyle w:val="NoSpacing"/>
+        <w:rPr>
+          <w:rFonts w:eastAsiaTheme="minorEastAsia"/>
+        </w:rPr>
+      </w:pPr>
       <w:r>
         <w:rPr>
           <w:noProof/>
         </w:rPr>
         <w:drawing>
-          <wp:inline distT="0" distB="0" distL="0" distR="0" wp14:anchorId="64435FB4" wp14:editId="42B1D39A">
-            <wp:extent cx="2967904" cy="2137144"/>
-            <wp:effectExtent l="0" t="0" r="4445" b="0"/>
-            <wp:docPr id="10" name="Picture 10"/>
+          <wp:inline distT="0" distB="0" distL="0" distR="0" wp14:anchorId="74EC5EBB" wp14:editId="6148ED9E">
+            <wp:extent cx="2938315" cy="2126511"/>
+            <wp:effectExtent l="0" t="0" r="0" b="7620"/>
+            <wp:docPr id="9" name="Picture 9"/>
             <wp:cNvGraphicFramePr>
               <a:graphicFrameLocks xmlns:a="http://schemas.openxmlformats.org/drawingml/2006/main" noChangeAspect="1"/>
             </wp:cNvGraphicFramePr>
@@ -4480,7 +4683,7 @@
                   <pic:spPr>
                     <a:xfrm>
                       <a:off x="0" y="0"/>
-                      <a:ext cx="2981359" cy="2146832"/>
+                      <a:ext cx="2948443" cy="2133841"/>
                     </a:xfrm>
                     <a:prstGeom prst="rect">
                       <a:avLst/>
@@ -4492,492 +4695,15 @@
           </wp:inline>
         </w:drawing>
       </w:r>
-    </w:p>
-    <w:p>
-      <w:pPr>
-        <w:pStyle w:val="NoSpacing"/>
-        <w:rPr>
-          <w:i/>
-        </w:rPr>
-      </w:pPr>
-      <w:r>
-        <w:rPr>
-          <w:rFonts w:eastAsiaTheme="minorEastAsia"/>
-          <w:i/>
-        </w:rPr>
-        <w:t>Figure 1a</w:t>
-      </w:r>
-      <w:r>
-        <w:rPr>
-          <w:rFonts w:eastAsiaTheme="minorEastAsia"/>
-          <w:i/>
-        </w:rPr>
-        <w:t xml:space="preserve">-f: </w:t>
-      </w:r>
-      <w:r>
-        <w:rPr>
-          <w:i/>
-        </w:rPr>
-        <w:t xml:space="preserve">Increasing μ for constant </w:t>
-      </w:r>
-      <w:r>
-        <w:rPr>
-          <w:i/>
-        </w:rPr>
-        <w:t>σ</w:t>
-      </w:r>
-      <w:r>
-        <w:rPr>
-          <w:i/>
-        </w:rPr>
-        <w:t xml:space="preserve"> = 1.</w:t>
-      </w:r>
-    </w:p>
-    <w:p>
-      <w:pPr>
-        <w:pStyle w:val="NoSpacing"/>
-        <w:rPr>
-          <w:i/>
-        </w:rPr>
-      </w:pPr>
-      <w:r>
-        <w:rPr>
-          <w:i/>
-        </w:rPr>
-        <w:t>a) (</w:t>
-      </w:r>
-      <w:proofErr w:type="gramStart"/>
-      <w:r>
-        <w:rPr>
-          <w:i/>
-        </w:rPr>
-        <w:t>top</w:t>
-      </w:r>
-      <w:proofErr w:type="gramEnd"/>
-      <w:r>
-        <w:rPr>
-          <w:i/>
-        </w:rPr>
-        <w:t xml:space="preserve"> left) </w:t>
-      </w:r>
-      <w:r>
-        <w:rPr>
-          <w:i/>
-        </w:rPr>
-        <w:t>μ</w:t>
-      </w:r>
-      <w:r>
-        <w:rPr>
-          <w:i/>
-        </w:rPr>
-        <w:t xml:space="preserve"> = 0.46, unstable limit cycle</w:t>
-      </w:r>
-    </w:p>
-    <w:p>
-      <w:pPr>
-        <w:pStyle w:val="NoSpacing"/>
-        <w:rPr>
-          <w:i/>
-        </w:rPr>
-      </w:pPr>
-      <w:r>
-        <w:rPr>
-          <w:i/>
-        </w:rPr>
-        <w:t>b) (</w:t>
-      </w:r>
-      <w:proofErr w:type="gramStart"/>
-      <w:r>
-        <w:rPr>
-          <w:i/>
-        </w:rPr>
-        <w:t>top</w:t>
-      </w:r>
-      <w:proofErr w:type="gramEnd"/>
-      <w:r>
-        <w:rPr>
-          <w:i/>
-        </w:rPr>
-        <w:t xml:space="preserve"> right) </w:t>
-      </w:r>
-      <w:r>
-        <w:rPr>
-          <w:i/>
-        </w:rPr>
-        <w:t>μ</w:t>
-      </w:r>
-      <w:r>
-        <w:rPr>
-          <w:i/>
-        </w:rPr>
-        <w:t xml:space="preserve"> = 0.64, stable focus</w:t>
-      </w:r>
-    </w:p>
-    <w:p>
-      <w:pPr>
-        <w:pStyle w:val="NoSpacing"/>
-        <w:rPr>
-          <w:i/>
-        </w:rPr>
-      </w:pPr>
-      <w:r>
-        <w:rPr>
-          <w:i/>
-        </w:rPr>
-        <w:t>c) (</w:t>
-      </w:r>
-      <w:proofErr w:type="gramStart"/>
-      <w:r>
-        <w:rPr>
-          <w:i/>
-        </w:rPr>
-        <w:t>middle</w:t>
-      </w:r>
-      <w:proofErr w:type="gramEnd"/>
-      <w:r>
-        <w:rPr>
-          <w:i/>
-        </w:rPr>
-        <w:t xml:space="preserve"> left) </w:t>
-      </w:r>
-      <w:r>
-        <w:rPr>
-          <w:i/>
-        </w:rPr>
-        <w:t>μ</w:t>
-      </w:r>
-      <w:r>
-        <w:rPr>
-          <w:i/>
-        </w:rPr>
-        <w:t xml:space="preserve"> = 0.92, stable node, stable predator population</w:t>
-      </w:r>
-    </w:p>
-    <w:p>
-      <w:pPr>
-        <w:pStyle w:val="NoSpacing"/>
-        <w:rPr>
-          <w:i/>
-        </w:rPr>
-      </w:pPr>
-      <w:r>
-        <w:rPr>
-          <w:i/>
-        </w:rPr>
-        <w:t>d) (</w:t>
-      </w:r>
-      <w:proofErr w:type="gramStart"/>
-      <w:r>
-        <w:rPr>
-          <w:i/>
-        </w:rPr>
-        <w:t>middle</w:t>
-      </w:r>
-      <w:proofErr w:type="gramEnd"/>
-      <w:r>
-        <w:rPr>
-          <w:i/>
-        </w:rPr>
-        <w:t xml:space="preserve"> right) </w:t>
-      </w:r>
-      <w:r>
-        <w:rPr>
-          <w:i/>
-        </w:rPr>
-        <w:t>μ</w:t>
-      </w:r>
-      <w:r>
-        <w:rPr>
-          <w:i/>
-        </w:rPr>
-        <w:t xml:space="preserve"> = 0.98, stable node, stable predator population, approaching </w:t>
-      </w:r>
-      <w:proofErr w:type="spellStart"/>
-      <w:r>
-        <w:rPr>
-          <w:i/>
-        </w:rPr>
-        <w:t>transcritical</w:t>
-      </w:r>
-      <w:proofErr w:type="spellEnd"/>
-      <w:r>
-        <w:rPr>
-          <w:i/>
-        </w:rPr>
-        <w:t xml:space="preserve"> bifurcation</w:t>
-      </w:r>
-    </w:p>
-    <w:p>
-      <w:pPr>
-        <w:pStyle w:val="NoSpacing"/>
-        <w:rPr>
-          <w:i/>
-        </w:rPr>
-      </w:pPr>
-      <w:r>
-        <w:rPr>
-          <w:i/>
-        </w:rPr>
-        <w:t>e) (</w:t>
-      </w:r>
-      <w:proofErr w:type="gramStart"/>
-      <w:r>
-        <w:rPr>
-          <w:i/>
-        </w:rPr>
-        <w:t>bottom</w:t>
-      </w:r>
-      <w:proofErr w:type="gramEnd"/>
-      <w:r>
-        <w:rPr>
-          <w:i/>
-        </w:rPr>
-        <w:t xml:space="preserve"> left) </w:t>
-      </w:r>
-      <w:r>
-        <w:rPr>
-          <w:i/>
-        </w:rPr>
-        <w:t>μ</w:t>
-      </w:r>
-      <w:r>
-        <w:rPr>
-          <w:i/>
-        </w:rPr>
-        <w:t xml:space="preserve"> = 1, stable node, </w:t>
-      </w:r>
-      <w:proofErr w:type="spellStart"/>
-      <w:r>
-        <w:rPr>
-          <w:i/>
-        </w:rPr>
-        <w:t>transcritical</w:t>
-      </w:r>
-      <w:proofErr w:type="spellEnd"/>
-      <w:r>
-        <w:rPr>
-          <w:i/>
-        </w:rPr>
-        <w:t xml:space="preserve"> bifurcation, no stable predator population</w:t>
-      </w:r>
-    </w:p>
-    <w:p>
-      <w:pPr>
-        <w:pStyle w:val="NoSpacing"/>
-        <w:rPr>
-          <w:i/>
-        </w:rPr>
-      </w:pPr>
-      <w:r>
-        <w:rPr>
-          <w:i/>
-        </w:rPr>
-        <w:t>f) (</w:t>
-      </w:r>
-      <w:proofErr w:type="gramStart"/>
-      <w:r>
-        <w:rPr>
-          <w:i/>
-        </w:rPr>
-        <w:t>bottom</w:t>
-      </w:r>
-      <w:proofErr w:type="gramEnd"/>
-      <w:r>
-        <w:rPr>
-          <w:i/>
-        </w:rPr>
-        <w:t xml:space="preserve"> right) </w:t>
-      </w:r>
-      <w:r>
-        <w:rPr>
-          <w:i/>
-        </w:rPr>
-        <w:t>μ</w:t>
-      </w:r>
-      <w:r>
-        <w:rPr>
-          <w:i/>
-        </w:rPr>
-        <w:t xml:space="preserve"> = 1.46, stable node, </w:t>
-      </w:r>
-      <w:r>
-        <w:rPr>
-          <w:i/>
-        </w:rPr>
-        <w:t>no stable predator population</w:t>
-      </w:r>
-    </w:p>
-    <w:p>
-      <w:pPr>
-        <w:pStyle w:val="NoSpacing"/>
-      </w:pPr>
-      <w:proofErr w:type="gramStart"/>
-      <w:r>
-        <w:lastRenderedPageBreak/>
-        <w:t>μ</w:t>
-      </w:r>
-      <w:proofErr w:type="gramEnd"/>
-      <w:r>
-        <w:t xml:space="preserve"> has the direct result of </w:t>
-      </w:r>
-      <w:r>
-        <w:t>add destructive terms to the</w:t>
-      </w:r>
-      <w:r>
-        <w:t xml:space="preserve"> population of</w:t>
-      </w:r>
-      <w:r>
-        <w:t xml:space="preserve"> the prey and thus, the</w:t>
-      </w:r>
-      <w:r>
-        <w:t xml:space="preserve"> result of decreasing the </w:t>
-      </w:r>
-      <w:r>
-        <w:t xml:space="preserve">population of the </w:t>
-      </w:r>
-      <w:r>
-        <w:t>predator</w:t>
-      </w:r>
-      <w:r>
-        <w:t xml:space="preserve"> since more prey is lost to disease and overcrowding rather than to predation. This can be seen in the decreasing value of population in the stable fixed point for the </w:t>
-      </w:r>
-      <w:r>
-        <w:t>range 0&lt;</w:t>
-      </w:r>
-      <w:r>
-        <w:t>μ</w:t>
-      </w:r>
-      <w:r>
-        <w:t>&lt;1</w:t>
-      </w:r>
-      <w:r>
-        <w:t xml:space="preserve"> given by [1, 1-</w:t>
-      </w:r>
-      <w:r>
-        <w:t xml:space="preserve"> </w:t>
-      </w:r>
-      <w:r>
-        <w:t>μ</w:t>
-      </w:r>
-      <w:r>
-        <w:t xml:space="preserve">]. At </w:t>
-      </w:r>
-      <w:r>
-        <w:t>μ</w:t>
-      </w:r>
-      <w:r>
-        <w:t xml:space="preserve"> = 0, the </w:t>
-      </w:r>
-      <w:proofErr w:type="spellStart"/>
-      <w:r>
-        <w:t>transcritical</w:t>
-      </w:r>
-      <w:proofErr w:type="spellEnd"/>
-      <w:r>
-        <w:t xml:space="preserve"> bifurcation can be observed at which point, the population losses due to disease and overcrowding term become large enough that there is not enough prey to sustain a stable predator population. For increasing </w:t>
-      </w:r>
-      <w:r>
-        <w:t>μ</w:t>
-      </w:r>
-      <w:r>
-        <w:t>&gt;1, the stable fixed point becomes [1/</w:t>
-      </w:r>
-      <w:r>
-        <w:t>μ</w:t>
-      </w:r>
-      <w:r>
-        <w:t xml:space="preserve">, 0] with a no predators in the steady state and a stable prey population dictated by </w:t>
-      </w:r>
-      <w:r>
-        <w:t>μ</w:t>
-      </w:r>
-      <w:r>
-        <w:t xml:space="preserve">. </w:t>
-      </w:r>
-    </w:p>
-    <w:p>
-      <w:pPr>
-        <w:pStyle w:val="NoSpacing"/>
-      </w:pPr>
-    </w:p>
-    <w:p>
-      <w:pPr>
-        <w:pStyle w:val="NoSpacing"/>
+      <w:r>
         <w:rPr>
           <w:noProof/>
-          <w:u w:val="single"/>
-        </w:rPr>
-      </w:pPr>
-      <w:r>
-        <w:rPr>
-          <w:noProof/>
-          <w:u w:val="single"/>
-        </w:rPr>
-        <w:t xml:space="preserve">Effects of </w:t>
-      </w:r>
-      <w:r>
-        <w:rPr>
-          <w:u w:val="single"/>
-        </w:rPr>
-        <w:t>σ on the System</w:t>
-      </w:r>
-    </w:p>
-    <w:p>
-      <w:pPr>
-        <w:pStyle w:val="NoSpacing"/>
-        <w:rPr>
-          <w:noProof/>
-        </w:rPr>
-      </w:pPr>
-      <w:r>
-        <w:rPr>
-          <w:noProof/>
-        </w:rPr>
-        <w:t xml:space="preserve">The effect of </w:t>
-      </w:r>
-      <w:r>
-        <w:t>σ</w:t>
-      </w:r>
-      <w:r>
-        <w:t xml:space="preserve"> on the system is illustrated by varying </w:t>
-      </w:r>
-      <w:r>
-        <w:t>σ</w:t>
-      </w:r>
-      <w:r>
-        <w:t xml:space="preserve"> </w:t>
-      </w:r>
-      <w:r>
-        <w:t>for constant μ</w:t>
-      </w:r>
-      <w:r>
-        <w:t xml:space="preserve"> as shown in Figure 2</w:t>
-      </w:r>
-      <w:r>
-        <w:t>.</w:t>
-      </w:r>
-    </w:p>
-    <w:p>
-      <w:pPr>
-        <w:pStyle w:val="NoSpacing"/>
-      </w:pPr>
-    </w:p>
-    <w:p>
-      <w:pPr>
-        <w:pStyle w:val="NoSpacing"/>
-        <w:rPr>
-          <w:rFonts w:eastAsiaTheme="minorEastAsia"/>
-        </w:rPr>
-      </w:pPr>
-      <w:r>
-        <w:rPr>
-          <w:noProof/>
         </w:rPr>
         <w:drawing>
-          <wp:inline distT="0" distB="0" distL="0" distR="0" wp14:anchorId="2B725A88" wp14:editId="25A86B4E">
-            <wp:extent cx="2955851" cy="2129412"/>
-            <wp:effectExtent l="0" t="0" r="0" b="4445"/>
-            <wp:docPr id="11" name="Picture 11"/>
+          <wp:inline distT="0" distB="0" distL="0" distR="0" wp14:anchorId="64435FB4" wp14:editId="42B1D39A">
+            <wp:extent cx="2967904" cy="2137144"/>
+            <wp:effectExtent l="0" t="0" r="4445" b="0"/>
+            <wp:docPr id="10" name="Picture 10"/>
             <wp:cNvGraphicFramePr>
               <a:graphicFrameLocks xmlns:a="http://schemas.openxmlformats.org/drawingml/2006/main" noChangeAspect="1"/>
             </wp:cNvGraphicFramePr>
@@ -4997,7 +4723,7 @@
                   <pic:spPr>
                     <a:xfrm>
                       <a:off x="0" y="0"/>
-                      <a:ext cx="2971830" cy="2140923"/>
+                      <a:ext cx="2981359" cy="2146832"/>
                     </a:xfrm>
                     <a:prstGeom prst="rect">
                       <a:avLst/>
@@ -5009,15 +4735,519 @@
           </wp:inline>
         </w:drawing>
       </w:r>
-      <w:r>
+    </w:p>
+    <w:p>
+      <w:pPr>
+        <w:pStyle w:val="NoSpacing"/>
+        <w:rPr>
+          <w:i/>
+        </w:rPr>
+      </w:pPr>
+      <w:r>
+        <w:rPr>
+          <w:rFonts w:eastAsiaTheme="minorEastAsia"/>
+          <w:i/>
+        </w:rPr>
+        <w:t>Figure 2</w:t>
+      </w:r>
+      <w:r>
+        <w:rPr>
+          <w:rFonts w:eastAsiaTheme="minorEastAsia"/>
+          <w:i/>
+        </w:rPr>
+        <w:t>a</w:t>
+      </w:r>
+      <w:r>
+        <w:rPr>
+          <w:rFonts w:eastAsiaTheme="minorEastAsia"/>
+          <w:i/>
+        </w:rPr>
+        <w:t xml:space="preserve">-f: </w:t>
+      </w:r>
+      <w:r>
+        <w:rPr>
+          <w:i/>
+        </w:rPr>
+        <w:t xml:space="preserve">Increasing μ for constant </w:t>
+      </w:r>
+      <w:r>
+        <w:rPr>
+          <w:i/>
+        </w:rPr>
+        <w:t>σ</w:t>
+      </w:r>
+      <w:r>
+        <w:rPr>
+          <w:i/>
+        </w:rPr>
+        <w:t xml:space="preserve"> = 1.</w:t>
+      </w:r>
+    </w:p>
+    <w:p>
+      <w:pPr>
+        <w:pStyle w:val="NoSpacing"/>
+        <w:rPr>
+          <w:i/>
+        </w:rPr>
+      </w:pPr>
+      <w:r>
+        <w:rPr>
+          <w:i/>
+        </w:rPr>
+        <w:t>a) (</w:t>
+      </w:r>
+      <w:proofErr w:type="gramStart"/>
+      <w:r>
+        <w:rPr>
+          <w:i/>
+        </w:rPr>
+        <w:t>top</w:t>
+      </w:r>
+      <w:proofErr w:type="gramEnd"/>
+      <w:r>
+        <w:rPr>
+          <w:i/>
+        </w:rPr>
+        <w:t xml:space="preserve"> left) </w:t>
+      </w:r>
+      <w:r>
+        <w:rPr>
+          <w:i/>
+        </w:rPr>
+        <w:t>μ</w:t>
+      </w:r>
+      <w:r>
+        <w:rPr>
+          <w:i/>
+        </w:rPr>
+        <w:t xml:space="preserve"> = 0.46, unstable limit cycle</w:t>
+      </w:r>
+    </w:p>
+    <w:p>
+      <w:pPr>
+        <w:pStyle w:val="NoSpacing"/>
+        <w:rPr>
+          <w:i/>
+        </w:rPr>
+      </w:pPr>
+      <w:r>
+        <w:rPr>
+          <w:i/>
+        </w:rPr>
+        <w:t>b) (</w:t>
+      </w:r>
+      <w:proofErr w:type="gramStart"/>
+      <w:r>
+        <w:rPr>
+          <w:i/>
+        </w:rPr>
+        <w:t>top</w:t>
+      </w:r>
+      <w:proofErr w:type="gramEnd"/>
+      <w:r>
+        <w:rPr>
+          <w:i/>
+        </w:rPr>
+        <w:t xml:space="preserve"> right) </w:t>
+      </w:r>
+      <w:r>
+        <w:rPr>
+          <w:i/>
+        </w:rPr>
+        <w:t>μ</w:t>
+      </w:r>
+      <w:r>
+        <w:rPr>
+          <w:i/>
+        </w:rPr>
+        <w:t xml:space="preserve"> = 0.64, stable focus</w:t>
+      </w:r>
+    </w:p>
+    <w:p>
+      <w:pPr>
+        <w:pStyle w:val="NoSpacing"/>
+        <w:rPr>
+          <w:i/>
+        </w:rPr>
+      </w:pPr>
+      <w:r>
+        <w:rPr>
+          <w:i/>
+        </w:rPr>
+        <w:t>c) (</w:t>
+      </w:r>
+      <w:proofErr w:type="gramStart"/>
+      <w:r>
+        <w:rPr>
+          <w:i/>
+        </w:rPr>
+        <w:t>middle</w:t>
+      </w:r>
+      <w:proofErr w:type="gramEnd"/>
+      <w:r>
+        <w:rPr>
+          <w:i/>
+        </w:rPr>
+        <w:t xml:space="preserve"> left) </w:t>
+      </w:r>
+      <w:r>
+        <w:rPr>
+          <w:i/>
+        </w:rPr>
+        <w:t>μ</w:t>
+      </w:r>
+      <w:r>
+        <w:rPr>
+          <w:i/>
+        </w:rPr>
+        <w:t xml:space="preserve"> = 0.92, stable node, stable predator population</w:t>
+      </w:r>
+    </w:p>
+    <w:p>
+      <w:pPr>
+        <w:pStyle w:val="NoSpacing"/>
+        <w:rPr>
+          <w:i/>
+        </w:rPr>
+      </w:pPr>
+      <w:r>
+        <w:rPr>
+          <w:i/>
+        </w:rPr>
+        <w:t>d) (</w:t>
+      </w:r>
+      <w:proofErr w:type="gramStart"/>
+      <w:r>
+        <w:rPr>
+          <w:i/>
+        </w:rPr>
+        <w:t>middle</w:t>
+      </w:r>
+      <w:proofErr w:type="gramEnd"/>
+      <w:r>
+        <w:rPr>
+          <w:i/>
+        </w:rPr>
+        <w:t xml:space="preserve"> right) </w:t>
+      </w:r>
+      <w:r>
+        <w:rPr>
+          <w:i/>
+        </w:rPr>
+        <w:t>μ</w:t>
+      </w:r>
+      <w:r>
+        <w:rPr>
+          <w:i/>
+        </w:rPr>
+        <w:t xml:space="preserve"> = 0.98, stable node, stable predator population, approaching </w:t>
+      </w:r>
+      <w:proofErr w:type="spellStart"/>
+      <w:r>
+        <w:rPr>
+          <w:i/>
+        </w:rPr>
+        <w:t>transcritical</w:t>
+      </w:r>
+      <w:proofErr w:type="spellEnd"/>
+      <w:r>
+        <w:rPr>
+          <w:i/>
+        </w:rPr>
+        <w:t xml:space="preserve"> bifurcation</w:t>
+      </w:r>
+    </w:p>
+    <w:p>
+      <w:pPr>
+        <w:pStyle w:val="NoSpacing"/>
+        <w:rPr>
+          <w:i/>
+        </w:rPr>
+      </w:pPr>
+      <w:r>
+        <w:rPr>
+          <w:i/>
+        </w:rPr>
+        <w:t>e) (</w:t>
+      </w:r>
+      <w:proofErr w:type="gramStart"/>
+      <w:r>
+        <w:rPr>
+          <w:i/>
+        </w:rPr>
+        <w:t>bottom</w:t>
+      </w:r>
+      <w:proofErr w:type="gramEnd"/>
+      <w:r>
+        <w:rPr>
+          <w:i/>
+        </w:rPr>
+        <w:t xml:space="preserve"> left) </w:t>
+      </w:r>
+      <w:r>
+        <w:rPr>
+          <w:i/>
+        </w:rPr>
+        <w:t>μ</w:t>
+      </w:r>
+      <w:r>
+        <w:rPr>
+          <w:i/>
+        </w:rPr>
+        <w:t xml:space="preserve"> = 1, stable node, </w:t>
+      </w:r>
+      <w:proofErr w:type="spellStart"/>
+      <w:r>
+        <w:rPr>
+          <w:i/>
+        </w:rPr>
+        <w:t>transcritical</w:t>
+      </w:r>
+      <w:proofErr w:type="spellEnd"/>
+      <w:r>
+        <w:rPr>
+          <w:i/>
+        </w:rPr>
+        <w:t xml:space="preserve"> bifurcation, no stable predator population</w:t>
+      </w:r>
+    </w:p>
+    <w:p>
+      <w:pPr>
+        <w:pStyle w:val="NoSpacing"/>
+        <w:rPr>
+          <w:i/>
+        </w:rPr>
+      </w:pPr>
+      <w:r>
+        <w:rPr>
+          <w:i/>
+        </w:rPr>
+        <w:t>f) (</w:t>
+      </w:r>
+      <w:proofErr w:type="gramStart"/>
+      <w:r>
+        <w:rPr>
+          <w:i/>
+        </w:rPr>
+        <w:t>bottom</w:t>
+      </w:r>
+      <w:proofErr w:type="gramEnd"/>
+      <w:r>
+        <w:rPr>
+          <w:i/>
+        </w:rPr>
+        <w:t xml:space="preserve"> right) </w:t>
+      </w:r>
+      <w:r>
+        <w:rPr>
+          <w:i/>
+        </w:rPr>
+        <w:t>μ</w:t>
+      </w:r>
+      <w:r>
+        <w:rPr>
+          <w:i/>
+        </w:rPr>
+        <w:t xml:space="preserve"> = 1.46, stable node, </w:t>
+      </w:r>
+      <w:r>
+        <w:rPr>
+          <w:i/>
+        </w:rPr>
+        <w:t>no stable predator population</w:t>
+      </w:r>
+    </w:p>
+    <w:p>
+      <w:pPr>
+        <w:pStyle w:val="NoSpacing"/>
+      </w:pPr>
+      <w:bookmarkStart w:id="0" w:name="_GoBack"/>
+      <w:bookmarkEnd w:id="0"/>
+      <w:proofErr w:type="gramStart"/>
+      <w:r>
+        <w:lastRenderedPageBreak/>
+        <w:t>μ</w:t>
+      </w:r>
+      <w:proofErr w:type="gramEnd"/>
+      <w:r>
+        <w:t xml:space="preserve"> has the direct result of </w:t>
+      </w:r>
+      <w:r>
+        <w:t>add</w:t>
+      </w:r>
+      <w:r>
+        <w:t>ing</w:t>
+      </w:r>
+      <w:r>
+        <w:t xml:space="preserve"> destructive terms to the</w:t>
+      </w:r>
+      <w:r>
+        <w:t xml:space="preserve"> population of</w:t>
+      </w:r>
+      <w:r>
+        <w:t xml:space="preserve"> the prey.</w:t>
+      </w:r>
+      <w:r>
+        <w:t xml:space="preserve"> </w:t>
+      </w:r>
+      <w:r>
+        <w:t>This has t</w:t>
+      </w:r>
+      <w:r>
+        <w:t>he</w:t>
+      </w:r>
+      <w:r>
+        <w:t xml:space="preserve"> result of decreasing the </w:t>
+      </w:r>
+      <w:r>
+        <w:t xml:space="preserve">population of the </w:t>
+      </w:r>
+      <w:r>
+        <w:t>predator</w:t>
+      </w:r>
+      <w:r>
+        <w:t xml:space="preserve"> since more prey is lost to disease and overcrowding rather than to predation. This can be seen in the decreasing value of population in the stable fixed point for the </w:t>
+      </w:r>
+      <w:r>
+        <w:t>range 0&lt;</w:t>
+      </w:r>
+      <w:r>
+        <w:t>μ</w:t>
+      </w:r>
+      <w:r>
+        <w:t>&lt;1</w:t>
+      </w:r>
+      <w:r>
+        <w:t xml:space="preserve"> given by [1, 1-</w:t>
+      </w:r>
+      <w:r>
+        <w:t xml:space="preserve"> </w:t>
+      </w:r>
+      <w:r>
+        <w:t>μ</w:t>
+      </w:r>
+      <w:r>
+        <w:t xml:space="preserve">]. At </w:t>
+      </w:r>
+      <w:r>
+        <w:t>μ</w:t>
+      </w:r>
+      <w:r>
+        <w:t xml:space="preserve"> = 0, the </w:t>
+      </w:r>
+      <w:proofErr w:type="spellStart"/>
+      <w:r>
+        <w:t>transcritical</w:t>
+      </w:r>
+      <w:proofErr w:type="spellEnd"/>
+      <w:r>
+        <w:t xml:space="preserve"> bifurcation can be observed at which point, the population losses due to disease and overcrowding term become large enough that there is not enough prey to sustain a stable predator population. For increasing </w:t>
+      </w:r>
+      <w:r>
+        <w:t>μ</w:t>
+      </w:r>
+      <w:r>
+        <w:t>&gt;1, the stable fixed point becomes [1/</w:t>
+      </w:r>
+      <w:r>
+        <w:t>μ</w:t>
+      </w:r>
+      <w:r>
+        <w:t xml:space="preserve">, 0] with a no predators in the steady state and a stable prey population dictated by </w:t>
+      </w:r>
+      <w:r>
+        <w:t>μ</w:t>
+      </w:r>
+      <w:r>
+        <w:t xml:space="preserve">. </w:t>
+      </w:r>
+    </w:p>
+    <w:p>
+      <w:pPr>
+        <w:pStyle w:val="NoSpacing"/>
+      </w:pPr>
+    </w:p>
+    <w:p>
+      <w:pPr>
+        <w:pStyle w:val="NoSpacing"/>
         <w:rPr>
           <w:noProof/>
+          <w:u w:val="single"/>
+        </w:rPr>
+      </w:pPr>
+      <w:r>
+        <w:rPr>
+          <w:noProof/>
+          <w:u w:val="single"/>
+        </w:rPr>
+        <w:t xml:space="preserve">Effects of </w:t>
+      </w:r>
+      <w:r>
+        <w:rPr>
+          <w:u w:val="single"/>
+        </w:rPr>
+        <w:t>σ on the System</w:t>
+      </w:r>
+    </w:p>
+    <w:p>
+      <w:pPr>
+        <w:pStyle w:val="NoSpacing"/>
+        <w:rPr>
+          <w:noProof/>
+        </w:rPr>
+      </w:pPr>
+      <w:r>
+        <w:rPr>
+          <w:noProof/>
+        </w:rPr>
+        <w:t xml:space="preserve">The effect of </w:t>
+      </w:r>
+      <w:r>
+        <w:t>σ</w:t>
+      </w:r>
+      <w:r>
+        <w:t xml:space="preserve"> on the system is illustrated by varying </w:t>
+      </w:r>
+      <w:r>
+        <w:t>σ</w:t>
+      </w:r>
+      <w:r>
+        <w:t xml:space="preserve"> </w:t>
+      </w:r>
+      <w:r>
+        <w:t>for constant μ</w:t>
+      </w:r>
+      <w:r>
+        <w:t xml:space="preserve"> as shown in Figure </w:t>
+      </w:r>
+      <w:r>
+        <w:t>3</w:t>
+      </w:r>
+      <w:r>
+        <w:t>.</w:t>
+      </w:r>
+    </w:p>
+    <w:p>
+      <w:pPr>
+        <w:pStyle w:val="NoSpacing"/>
+      </w:pPr>
+    </w:p>
+    <w:p>
+      <w:pPr>
+        <w:pStyle w:val="NoSpacing"/>
+        <w:rPr>
+          <w:rFonts w:eastAsiaTheme="minorEastAsia"/>
+        </w:rPr>
+      </w:pPr>
+      <w:r>
+        <w:rPr>
+          <w:noProof/>
         </w:rPr>
         <w:drawing>
-          <wp:inline distT="0" distB="0" distL="0" distR="0" wp14:anchorId="3B71D6BC" wp14:editId="6E59859F">
-            <wp:extent cx="2907836" cy="2126512"/>
-            <wp:effectExtent l="0" t="0" r="6985" b="7620"/>
-            <wp:docPr id="12" name="Picture 12"/>
+          <wp:inline distT="0" distB="0" distL="0" distR="0" wp14:anchorId="2B725A88" wp14:editId="25A86B4E">
+            <wp:extent cx="2955851" cy="2129412"/>
+            <wp:effectExtent l="0" t="0" r="0" b="4445"/>
+            <wp:docPr id="11" name="Picture 11"/>
             <wp:cNvGraphicFramePr>
               <a:graphicFrameLocks xmlns:a="http://schemas.openxmlformats.org/drawingml/2006/main" noChangeAspect="1"/>
             </wp:cNvGraphicFramePr>
@@ -5037,7 +5267,7 @@
                   <pic:spPr>
                     <a:xfrm>
                       <a:off x="0" y="0"/>
-                      <a:ext cx="2919371" cy="2134948"/>
+                      <a:ext cx="2971830" cy="2140923"/>
                     </a:xfrm>
                     <a:prstGeom prst="rect">
                       <a:avLst/>
@@ -5049,23 +5279,15 @@
           </wp:inline>
         </w:drawing>
       </w:r>
-    </w:p>
-    <w:p>
-      <w:pPr>
-        <w:pStyle w:val="NoSpacing"/>
-        <w:rPr>
-          <w:rFonts w:eastAsiaTheme="minorEastAsia"/>
-        </w:rPr>
-      </w:pPr>
       <w:r>
         <w:rPr>
           <w:noProof/>
         </w:rPr>
         <w:drawing>
-          <wp:inline distT="0" distB="0" distL="0" distR="0" wp14:anchorId="6B5D3210" wp14:editId="1BF793A5">
-            <wp:extent cx="2955851" cy="2160992"/>
-            <wp:effectExtent l="0" t="0" r="0" b="0"/>
-            <wp:docPr id="15" name="Picture 15"/>
+          <wp:inline distT="0" distB="0" distL="0" distR="0" wp14:anchorId="3B71D6BC" wp14:editId="6E59859F">
+            <wp:extent cx="2907836" cy="2126512"/>
+            <wp:effectExtent l="0" t="0" r="6985" b="7620"/>
+            <wp:docPr id="12" name="Picture 12"/>
             <wp:cNvGraphicFramePr>
               <a:graphicFrameLocks xmlns:a="http://schemas.openxmlformats.org/drawingml/2006/main" noChangeAspect="1"/>
             </wp:cNvGraphicFramePr>
@@ -5085,7 +5307,7 @@
                   <pic:spPr>
                     <a:xfrm>
                       <a:off x="0" y="0"/>
-                      <a:ext cx="2952827" cy="2158781"/>
+                      <a:ext cx="2919371" cy="2134948"/>
                     </a:xfrm>
                     <a:prstGeom prst="rect">
                       <a:avLst/>
@@ -5097,21 +5319,23 @@
           </wp:inline>
         </w:drawing>
       </w:r>
+    </w:p>
+    <w:p>
+      <w:pPr>
+        <w:pStyle w:val="NoSpacing"/>
+        <w:rPr>
+          <w:rFonts w:eastAsiaTheme="minorEastAsia"/>
+        </w:rPr>
+      </w:pPr>
       <w:r>
         <w:rPr>
           <w:noProof/>
         </w:rPr>
-        <w:t xml:space="preserve"> </w:t>
-      </w:r>
-      <w:r>
-        <w:rPr>
-          <w:noProof/>
-        </w:rPr>
         <w:drawing>
-          <wp:inline distT="0" distB="0" distL="0" distR="0" wp14:anchorId="6F6B22F0" wp14:editId="7C28439A">
-            <wp:extent cx="2928382" cy="2136216"/>
-            <wp:effectExtent l="0" t="0" r="5715" b="0"/>
-            <wp:docPr id="13" name="Picture 13"/>
+          <wp:inline distT="0" distB="0" distL="0" distR="0" wp14:anchorId="6B5D3210" wp14:editId="1BF793A5">
+            <wp:extent cx="2955851" cy="2160992"/>
+            <wp:effectExtent l="0" t="0" r="0" b="0"/>
+            <wp:docPr id="15" name="Picture 15"/>
             <wp:cNvGraphicFramePr>
               <a:graphicFrameLocks xmlns:a="http://schemas.openxmlformats.org/drawingml/2006/main" noChangeAspect="1"/>
             </wp:cNvGraphicFramePr>
@@ -5131,6 +5355,52 @@
                   <pic:spPr>
                     <a:xfrm>
                       <a:off x="0" y="0"/>
+                      <a:ext cx="2952827" cy="2158781"/>
+                    </a:xfrm>
+                    <a:prstGeom prst="rect">
+                      <a:avLst/>
+                    </a:prstGeom>
+                  </pic:spPr>
+                </pic:pic>
+              </a:graphicData>
+            </a:graphic>
+          </wp:inline>
+        </w:drawing>
+      </w:r>
+      <w:r>
+        <w:rPr>
+          <w:noProof/>
+        </w:rPr>
+        <w:t xml:space="preserve"> </w:t>
+      </w:r>
+      <w:r>
+        <w:rPr>
+          <w:noProof/>
+        </w:rPr>
+        <w:drawing>
+          <wp:inline distT="0" distB="0" distL="0" distR="0" wp14:anchorId="6F6B22F0" wp14:editId="7C28439A">
+            <wp:extent cx="2928382" cy="2136216"/>
+            <wp:effectExtent l="0" t="0" r="5715" b="0"/>
+            <wp:docPr id="13" name="Picture 13"/>
+            <wp:cNvGraphicFramePr>
+              <a:graphicFrameLocks xmlns:a="http://schemas.openxmlformats.org/drawingml/2006/main" noChangeAspect="1"/>
+            </wp:cNvGraphicFramePr>
+            <a:graphic xmlns:a="http://schemas.openxmlformats.org/drawingml/2006/main">
+              <a:graphicData uri="http://schemas.openxmlformats.org/drawingml/2006/picture">
+                <pic:pic xmlns:pic="http://schemas.openxmlformats.org/drawingml/2006/picture">
+                  <pic:nvPicPr>
+                    <pic:cNvPr id="0" name=""/>
+                    <pic:cNvPicPr/>
+                  </pic:nvPicPr>
+                  <pic:blipFill>
+                    <a:blip r:embed="rId18"/>
+                    <a:stretch>
+                      <a:fillRect/>
+                    </a:stretch>
+                  </pic:blipFill>
+                  <pic:spPr>
+                    <a:xfrm>
+                      <a:off x="0" y="0"/>
                       <a:ext cx="2936625" cy="2142229"/>
                     </a:xfrm>
                     <a:prstGeom prst="rect">
@@ -5156,7 +5426,7 @@
           <w:rFonts w:eastAsiaTheme="minorEastAsia"/>
           <w:i/>
         </w:rPr>
-        <w:t>Figure 2</w:t>
+        <w:t>Figure 3</w:t>
       </w:r>
       <w:r>
         <w:rPr>

</xml_diff>